<commit_message>
Microsoft word is stupid. Just openning a document, scrolling it and then closing it creates a change to the document
</commit_message>
<xml_diff>
--- a/MOM/MOM_Basavraj_22-April-2013.docx
+++ b/MOM/MOM_Basavraj_22-April-2013.docx
@@ -11,6 +11,9 @@
       </w:r>
       <w:r>
         <w:t>Discuss Sponsor and</w:t>
+      </w:r>
+      <w:r>
+        <w:t xml:space="preserve"> further modules</w:t>
       </w:r>
     </w:p>
     <w:tbl>
@@ -164,7 +167,7 @@
     </w:p>
     <w:p>
       <w:r>
-        <w:t>[Provide a small gist of what happened in the meeting here]</w:t>
+        <w:t>Discussed the Sponsor and Student&gt;Enquiries and Enrollments module in detail.</w:t>
       </w:r>
     </w:p>
     <w:p/>
@@ -500,19 +503,80 @@
           <w:tcPr>
             <w:tcW w:w="3192" w:type="dxa"/>
           </w:tcPr>
-          <w:p/>
-        </w:tc>
-        <w:tc>
-          <w:tcPr>
-            <w:tcW w:w="3192" w:type="dxa"/>
-          </w:tcPr>
-          <w:p/>
-        </w:tc>
-        <w:tc>
-          <w:tcPr>
-            <w:tcW w:w="3192" w:type="dxa"/>
-          </w:tcPr>
-          <w:p/>
+          <w:p>
+            <w:r>
+              <w:t>Update requirement document accordingly</w:t>
+            </w:r>
+          </w:p>
+        </w:tc>
+        <w:tc>
+          <w:tcPr>
+            <w:tcW w:w="3192" w:type="dxa"/>
+          </w:tcPr>
+          <w:p>
+            <w:proofErr w:type="spellStart"/>
+            <w:r>
+              <w:t>Radhika</w:t>
+            </w:r>
+            <w:proofErr w:type="spellEnd"/>
+          </w:p>
+        </w:tc>
+        <w:tc>
+          <w:tcPr>
+            <w:tcW w:w="3192" w:type="dxa"/>
+          </w:tcPr>
+          <w:p>
+            <w:r>
+              <w:t>23-April-2013</w:t>
+            </w:r>
+          </w:p>
+        </w:tc>
+      </w:tr>
+      <w:tr>
+        <w:tc>
+          <w:tcPr>
+            <w:tcW w:w="3192" w:type="dxa"/>
+          </w:tcPr>
+          <w:p>
+            <w:r>
+              <w:t xml:space="preserve">Verify requirements as per updates with </w:t>
+            </w:r>
+            <w:proofErr w:type="spellStart"/>
+            <w:r>
+              <w:t>Basavraj</w:t>
+            </w:r>
+            <w:proofErr w:type="spellEnd"/>
+          </w:p>
+        </w:tc>
+        <w:tc>
+          <w:tcPr>
+            <w:tcW w:w="3192" w:type="dxa"/>
+          </w:tcPr>
+          <w:p>
+            <w:proofErr w:type="spellStart"/>
+            <w:r>
+              <w:t>Siddhant</w:t>
+            </w:r>
+            <w:proofErr w:type="spellEnd"/>
+            <w:r>
+              <w:t xml:space="preserve"> and </w:t>
+            </w:r>
+            <w:proofErr w:type="spellStart"/>
+            <w:r>
+              <w:t>Basavraj</w:t>
+            </w:r>
+            <w:proofErr w:type="spellEnd"/>
+          </w:p>
+        </w:tc>
+        <w:tc>
+          <w:tcPr>
+            <w:tcW w:w="3192" w:type="dxa"/>
+          </w:tcPr>
+          <w:p>
+            <w:r>
+              <w:t>24-April-2013</w:t>
+            </w:r>
+          </w:p>
         </w:tc>
       </w:tr>
     </w:tbl>

</xml_diff>